<commit_message>
update resume phone number
</commit_message>
<xml_diff>
--- a/src/assets/KevinGaoResume.docx
+++ b/src/assets/KevinGaoResume.docx
@@ -54,7 +54,7 @@
         </w:sdtContent>
       </w:sdt>
       <w:r>
-        <w:t xml:space="preserve"> 206-335-17468 </w:t>
+        <w:t xml:space="preserve"> 206-335-1746 </w:t>
       </w:r>
       <w:sdt>
         <w:sdtPr>
@@ -85,15 +85,7 @@
         <w:spacing w:line="360" w:lineRule="auto"/>
       </w:pPr>
       <w:r>
-        <w:t>github.com/</w:t>
-      </w:r>
-      <w:proofErr w:type="spellStart"/>
-      <w:r>
-        <w:t>KevinBoxuGao</w:t>
-      </w:r>
-      <w:proofErr w:type="spellEnd"/>
-      <w:r>
-        <w:t xml:space="preserve"> </w:t>
+        <w:t xml:space="preserve">github.com/KevinBoxuGao </w:t>
       </w:r>
       <w:r>
         <w:t xml:space="preserve">| </w:t>
@@ -105,14 +97,9 @@
         <w:t xml:space="preserve"> | </w:t>
       </w:r>
       <w:r>
-        <w:t>linkedin.com/in/</w:t>
-      </w:r>
-      <w:proofErr w:type="spellStart"/>
-      <w:r>
-        <w:t>kevinboxugao</w:t>
+        <w:t>linkedin.com/in/kevinboxugao</w:t>
       </w:r>
       <w:bookmarkEnd w:id="0"/>
-      <w:proofErr w:type="spellEnd"/>
     </w:p>
     <w:p>
       <w:pPr>
@@ -148,27 +135,7 @@
           </w:p>
           <w:p>
             <w:r>
-              <w:t xml:space="preserve">(Expert): </w:t>
-            </w:r>
-            <w:proofErr w:type="gramStart"/>
-            <w:r>
-              <w:t>JavaScript</w:t>
-            </w:r>
-            <w:r>
-              <w:t>(</w:t>
-            </w:r>
-            <w:proofErr w:type="gramEnd"/>
-            <w:r>
-              <w:t xml:space="preserve">ES6), </w:t>
-            </w:r>
-            <w:r>
-              <w:t>HTML, CSS/SCSS (Fluent):</w:t>
-            </w:r>
-            <w:r>
-              <w:t xml:space="preserve"> </w:t>
-            </w:r>
-            <w:r>
-              <w:t>Python (Familiar): C++, PHP</w:t>
+              <w:t>(Expert): JavaScript(ES6), HTML, CSS/SCSS (Fluent): Python (Familiar): C++, PHP</w:t>
             </w:r>
           </w:p>
           <w:p>
@@ -201,19 +168,7 @@
           </w:p>
           <w:p>
             <w:r>
-              <w:t>(Expert): React (Fluent): Node.js, Express,</w:t>
-            </w:r>
-            <w:r>
-              <w:t xml:space="preserve"> Gatsby, Next.js,</w:t>
-            </w:r>
-            <w:r>
-              <w:t xml:space="preserve"> Flask</w:t>
-            </w:r>
-            <w:r>
-              <w:t xml:space="preserve"> </w:t>
-            </w:r>
-            <w:r>
-              <w:t>(Familiar): Laravel</w:t>
+              <w:t>(Expert): React (Fluent): Node.js, Express, Gatsby, Next.js, Flask (Familiar): Laravel</w:t>
             </w:r>
           </w:p>
           <w:p>
@@ -350,7 +305,19 @@
               <w:outlineLvl w:val="2"/>
             </w:pPr>
             <w:r>
-              <w:t xml:space="preserve">July 2020 – August 2020 </w:t>
+              <w:t>July 2020 –</w:t>
+            </w:r>
+            <w:r>
+              <w:t xml:space="preserve">June </w:t>
+            </w:r>
+            <w:r>
+              <w:t>202</w:t>
+            </w:r>
+            <w:r>
+              <w:t>1</w:t>
+            </w:r>
+            <w:r>
+              <w:t xml:space="preserve"> </w:t>
             </w:r>
             <w:r>
               <w:t>| Remote</w:t>
@@ -549,15 +516,7 @@
           </w:p>
           <w:p>
             <w:r>
-              <w:t xml:space="preserve">Web app built with React, Node.js, Flask, </w:t>
-            </w:r>
-            <w:proofErr w:type="spellStart"/>
-            <w:r>
-              <w:t>PyTorch</w:t>
-            </w:r>
-            <w:proofErr w:type="spellEnd"/>
-            <w:r>
-              <w:t xml:space="preserve"> for automating drawing accurate land cover maps to help fight habitat destruction and fragmentation using machine learning.</w:t>
+              <w:t>Web app built with React, Node.js, Flask, PyTorch for automating drawing accurate land cover maps to help fight habitat destruction and fragmentation using machine learning.</w:t>
             </w:r>
           </w:p>
           <w:p>
@@ -571,15 +530,7 @@
           </w:p>
           <w:p>
             <w:r>
-              <w:t xml:space="preserve">Mobile app built with React Native, Flask, </w:t>
-            </w:r>
-            <w:proofErr w:type="spellStart"/>
-            <w:r>
-              <w:t>PyTorch</w:t>
-            </w:r>
-            <w:proofErr w:type="spellEnd"/>
-            <w:r>
-              <w:t xml:space="preserve"> for detecting matching pairs of socks to aid </w:t>
+              <w:t xml:space="preserve">Mobile app built with React Native, Flask, PyTorch for detecting matching pairs of socks to aid </w:t>
             </w:r>
             <w:r>
               <w:t xml:space="preserve">the </w:t>
@@ -626,7 +577,6 @@
               <w:t>Web app built with Vanilla JavaScript, Firebase, Flask, HTML/CSS that tracks your tasks.</w:t>
             </w:r>
           </w:p>
-          <w:p/>
         </w:tc>
       </w:tr>
     </w:tbl>
@@ -26912,7 +26862,7 @@
     <w:charset w:val="00"/>
     <w:family w:val="roman"/>
     <w:pitch w:val="variable"/>
-    <w:sig w:usb0="E0002AFF" w:usb1="C0007843" w:usb2="00000009" w:usb3="00000000" w:csb0="000001FF" w:csb1="00000000"/>
+    <w:sig w:usb0="E0002EFF" w:usb1="C000785B" w:usb2="00000009" w:usb3="00000000" w:csb0="000001FF" w:csb1="00000000"/>
   </w:font>
   <w:font w:name="Courier New">
     <w:panose1 w:val="02070309020205020404"/>
@@ -26933,7 +26883,7 @@
     <w:charset w:val="00"/>
     <w:family w:val="swiss"/>
     <w:pitch w:val="variable"/>
-    <w:sig w:usb0="E0002AFF" w:usb1="4000ACFF" w:usb2="00000001" w:usb3="00000000" w:csb0="000001FF" w:csb1="00000000"/>
+    <w:sig w:usb0="E4002EFF" w:usb1="C000247B" w:usb2="00000009" w:usb3="00000000" w:csb0="000001FF" w:csb1="00000000"/>
   </w:font>
   <w:font w:name="Georgia">
     <w:panose1 w:val="02040502050405020303"/>
@@ -26993,7 +26943,7 @@
     <w:charset w:val="00"/>
     <w:family w:val="swiss"/>
     <w:pitch w:val="variable"/>
-    <w:sig w:usb0="A0002AEF" w:usb1="4000207B" w:usb2="00000000" w:usb3="00000000" w:csb0="000001FF" w:csb1="00000000"/>
+    <w:sig w:usb0="E4002EFF" w:usb1="C000247B" w:usb2="00000009" w:usb3="00000000" w:csb0="000001FF" w:csb1="00000000"/>
   </w:font>
 </w:fonts>
 </file>
@@ -27025,15 +26975,17 @@
     <w:rsid w:val="006D1580"/>
     <w:rsid w:val="006F66D6"/>
     <w:rsid w:val="00746149"/>
+    <w:rsid w:val="00783A22"/>
     <w:rsid w:val="00785B81"/>
     <w:rsid w:val="007A518A"/>
+    <w:rsid w:val="007C2927"/>
     <w:rsid w:val="008D41EC"/>
     <w:rsid w:val="00A07ADB"/>
     <w:rsid w:val="00A3688E"/>
-    <w:rsid w:val="00A92CD8"/>
     <w:rsid w:val="00D51E5F"/>
     <w:rsid w:val="00D70A15"/>
     <w:rsid w:val="00DE16A5"/>
+    <w:rsid w:val="00EF01E6"/>
     <w:rsid w:val="00F4245D"/>
     <w:rsid w:val="00F73B84"/>
     <w:rsid w:val="00F976A3"/>

</xml_diff>